<commit_message>
Update Almira_Alvin —Lab1 instruction, Q&A.docx
</commit_message>
<xml_diff>
--- a/Lab1/Almira_Alvin —Lab1 instruction, Q&A.docx
+++ b/Lab1/Almira_Alvin —Lab1 instruction, Q&A.docx
@@ -314,7 +314,7 @@
           <w:sz w:val="22"/>
           <w:szCs w:val="22"/>
         </w:rPr>
-        <w:t>/Users/alvinalmira/Desktop/Fall 2020 courses/ITM352</w:t>
+        <w:t>/Users/alvinalmira/Documents/GitHub</w:t>
       </w:r>
     </w:p>
     <w:p>
@@ -2098,25 +2098,7 @@
             <w:sz w:val="21"/>
             <w:szCs w:val="21"/>
           </w:rPr>
-          <w:t>http:/</w:t>
-        </w:r>
-        <w:r>
-          <w:rPr>
-            <w:rFonts w:ascii="Helvetica Neue" w:eastAsia="Times New Roman" w:hAnsi="Helvetica Neue" w:cs="Times New Roman"/>
-            <w:color w:val="3399F3"/>
-            <w:sz w:val="21"/>
-            <w:szCs w:val="21"/>
-          </w:rPr>
-          <w:t>/</w:t>
-        </w:r>
-        <w:r>
-          <w:rPr>
-            <w:rFonts w:ascii="Helvetica Neue" w:eastAsia="Times New Roman" w:hAnsi="Helvetica Neue" w:cs="Times New Roman"/>
-            <w:color w:val="3399F3"/>
-            <w:sz w:val="21"/>
-            <w:szCs w:val="21"/>
-          </w:rPr>
-          <w:t>itm-vm.shidler.hawaii.edu/itm352student</w:t>
+          <w:t>http://itm-vm.shidler.hawaii.edu/itm352student</w:t>
         </w:r>
       </w:hyperlink>
       <w:r>

</xml_diff>